<commit_message>
Update content for 5.5 SGSR versions
Signed-off-by: Rodrigo Holztrattner <quic_rholztra@quicinc.com>
</commit_message>
<xml_diff>
--- a/Plugins/SGSR/INSTRUCTIONS.docx
+++ b/Plugins/SGSR/INSTRUCTIONS.docx
@@ -1,6 +1,6 @@
 
 <file path=word/document.xml><?xml version="1.0" encoding="utf-8"?>
-<w:document xmlns:wpc="http://schemas.microsoft.com/office/word/2010/wordprocessingCanvas" xmlns:cx="http://schemas.microsoft.com/office/drawing/2014/chartex" xmlns:cx1="http://schemas.microsoft.com/office/drawing/2015/9/8/chartex" xmlns:cx2="http://schemas.microsoft.com/office/drawing/2015/10/21/chartex" xmlns:cx3="http://schemas.microsoft.com/office/drawing/2016/5/9/chartex" xmlns:cx4="http://schemas.microsoft.com/office/drawing/2016/5/10/chartex" xmlns:cx5="http://schemas.microsoft.com/office/drawing/2016/5/11/chartex" xmlns:cx6="http://schemas.microsoft.com/office/drawing/2016/5/12/chartex" xmlns:cx7="http://schemas.microsoft.com/office/drawing/2016/5/13/chartex" xmlns:cx8="http://schemas.microsoft.com/office/drawing/2016/5/14/chartex" xmlns:mc="http://schemas.openxmlformats.org/markup-compatibility/2006" xmlns:aink="http://schemas.microsoft.com/office/drawing/2016/ink" xmlns:am3d="http://schemas.microsoft.com/office/drawing/2017/model3d" xmlns:o="urn:schemas-microsoft-com:office:office" xmlns:oel="http://schemas.microsoft.com/office/2019/extlst" xmlns:r="http://schemas.openxmlformats.org/officeDocument/2006/relationships" xmlns:m="http://schemas.openxmlformats.org/officeDocument/2006/math" xmlns:v="urn:schemas-microsoft-com:vml" xmlns:wp14="http://schemas.microsoft.com/office/word/2010/wordprocessingDrawing" xmlns:wp="http://schemas.openxmlformats.org/drawingml/2006/wordprocessingDrawing" xmlns:w10="urn:schemas-microsoft-com:office:word" xmlns:w="http://schemas.openxmlformats.org/wordprocessingml/2006/main" xmlns:w14="http://schemas.microsoft.com/office/word/2010/wordml" xmlns:w15="http://schemas.microsoft.com/office/word/2012/wordml" xmlns:w16cex="http://schemas.microsoft.com/office/word/2018/wordml/cex" xmlns:w16cid="http://schemas.microsoft.com/office/word/2016/wordml/cid" xmlns:w16="http://schemas.microsoft.com/office/word/2018/wordml" xmlns:w16sdtdh="http://schemas.microsoft.com/office/word/2020/wordml/sdtdatahash" xmlns:w16se="http://schemas.microsoft.com/office/word/2015/wordml/symex" xmlns:wpg="http://schemas.microsoft.com/office/word/2010/wordprocessingGroup" xmlns:wpi="http://schemas.microsoft.com/office/word/2010/wordprocessingInk" xmlns:wne="http://schemas.microsoft.com/office/word/2006/wordml" xmlns:wps="http://schemas.microsoft.com/office/word/2010/wordprocessingShape" mc:Ignorable="w14 w15 w16se w16cid w16 w16cex w16sdtdh wp14">
+<w:document xmlns:wpc="http://schemas.microsoft.com/office/word/2010/wordprocessingCanvas" xmlns:cx="http://schemas.microsoft.com/office/drawing/2014/chartex" xmlns:cx1="http://schemas.microsoft.com/office/drawing/2015/9/8/chartex" xmlns:cx2="http://schemas.microsoft.com/office/drawing/2015/10/21/chartex" xmlns:cx3="http://schemas.microsoft.com/office/drawing/2016/5/9/chartex" xmlns:cx4="http://schemas.microsoft.com/office/drawing/2016/5/10/chartex" xmlns:cx5="http://schemas.microsoft.com/office/drawing/2016/5/11/chartex" xmlns:cx6="http://schemas.microsoft.com/office/drawing/2016/5/12/chartex" xmlns:cx7="http://schemas.microsoft.com/office/drawing/2016/5/13/chartex" xmlns:cx8="http://schemas.microsoft.com/office/drawing/2016/5/14/chartex" xmlns:mc="http://schemas.openxmlformats.org/markup-compatibility/2006" xmlns:aink="http://schemas.microsoft.com/office/drawing/2016/ink" xmlns:am3d="http://schemas.microsoft.com/office/drawing/2017/model3d" xmlns:o="urn:schemas-microsoft-com:office:office" xmlns:oel="http://schemas.microsoft.com/office/2019/extlst" xmlns:r="http://schemas.openxmlformats.org/officeDocument/2006/relationships" xmlns:m="http://schemas.openxmlformats.org/officeDocument/2006/math" xmlns:v="urn:schemas-microsoft-com:vml" xmlns:wp14="http://schemas.microsoft.com/office/word/2010/wordprocessingDrawing" xmlns:wp="http://schemas.openxmlformats.org/drawingml/2006/wordprocessingDrawing" xmlns:w10="urn:schemas-microsoft-com:office:word" xmlns:w="http://schemas.openxmlformats.org/wordprocessingml/2006/main" xmlns:w14="http://schemas.microsoft.com/office/word/2010/wordml" xmlns:w15="http://schemas.microsoft.com/office/word/2012/wordml" xmlns:w16cex="http://schemas.microsoft.com/office/word/2018/wordml/cex" xmlns:w16cid="http://schemas.microsoft.com/office/word/2016/wordml/cid" xmlns:w16="http://schemas.microsoft.com/office/word/2018/wordml" xmlns:w16du="http://schemas.microsoft.com/office/word/2023/wordml/word16du" xmlns:w16sdtdh="http://schemas.microsoft.com/office/word/2020/wordml/sdtdatahash" xmlns:w16sdtfl="http://schemas.microsoft.com/office/word/2024/wordml/sdtformatlock" xmlns:w16se="http://schemas.microsoft.com/office/word/2015/wordml/symex" xmlns:wpg="http://schemas.microsoft.com/office/word/2010/wordprocessingGroup" xmlns:wpi="http://schemas.microsoft.com/office/word/2010/wordprocessingInk" xmlns:wne="http://schemas.microsoft.com/office/word/2006/wordml" xmlns:wps="http://schemas.microsoft.com/office/word/2010/wordprocessingShape" mc:Ignorable="w14 w15 w16se w16cid w16 w16cex w16sdtdh w16sdtfl w16du wp14">
   <w:body>
     <w:p>
       <w:pPr>
@@ -64,7 +64,13 @@
         </w:numPr>
       </w:pPr>
       <w:r>
-        <w:t>Navigate to Edit&gt;Plugins in the Unreal Engine 4 toolbar. In the plugin dialog, select the Enable checkbox for the SGSR plugin.</w:t>
+        <w:t>Navigate to Edit&gt;Plugins in the Unreal Engine 4</w:t>
+      </w:r>
+      <w:r>
+        <w:t>/5</w:t>
+      </w:r>
+      <w:r>
+        <w:t xml:space="preserve"> toolbar. In the plugin dialog, select the Enable checkbox for the SGSR plugin.</w:t>
       </w:r>
     </w:p>
     <w:p>
@@ -84,8 +90,17 @@
           <w:i/>
           <w:iCs/>
         </w:rPr>
-        <w:t>SGSR/Shaders/Private/PostProcessSGSR.usf</w:t>
-      </w:r>
+        <w:t>SGSR/Shaders/Private/</w:t>
+      </w:r>
+      <w:proofErr w:type="spellStart"/>
+      <w:r>
+        <w:rPr>
+          <w:i/>
+          <w:iCs/>
+        </w:rPr>
+        <w:t>PostProcessSGSR.usf</w:t>
+      </w:r>
+      <w:proofErr w:type="spellEnd"/>
       <w:r>
         <w:t xml:space="preserve"> to enable corresponding version.</w:t>
       </w:r>
@@ -134,29 +149,137 @@
         </w:rPr>
       </w:pPr>
       <w:r>
-        <w:t xml:space="preserve">SGSR can be enabled with the CVar: </w:t>
-      </w:r>
+        <w:t xml:space="preserve">SGSR can be enabled with </w:t>
+      </w:r>
+      <w:proofErr w:type="gramStart"/>
+      <w:r>
+        <w:t>the CVar</w:t>
+      </w:r>
+      <w:proofErr w:type="gramEnd"/>
+      <w:r>
+        <w:t xml:space="preserve">: </w:t>
+      </w:r>
+      <w:proofErr w:type="spellStart"/>
+      <w:proofErr w:type="gramStart"/>
       <w:r>
         <w:rPr>
           <w:b/>
           <w:bCs/>
         </w:rPr>
-        <w:t>r.Qualcomm.SGSR.Enabled 1</w:t>
-      </w:r>
-    </w:p>
-    <w:p>
-      <w:r>
-        <w:t xml:space="preserve">Use </w:t>
-      </w:r>
+        <w:t>r.Qualcomm.SGSR</w:t>
+      </w:r>
+      <w:proofErr w:type="gramEnd"/>
       <w:r>
         <w:rPr>
           <w:b/>
           <w:bCs/>
         </w:rPr>
-        <w:t>r.ScreenPercentage 50</w:t>
-      </w:r>
-      <w:r>
-        <w:t xml:space="preserve"> (suggested range [50, 100])  to visualize SGSR (command usually only available when executing on mobile)</w:t>
+        <w:t>.Enabled</w:t>
+      </w:r>
+      <w:proofErr w:type="spellEnd"/>
+      <w:r>
+        <w:rPr>
+          <w:b/>
+          <w:bCs/>
+        </w:rPr>
+        <w:t xml:space="preserve"> 1</w:t>
+      </w:r>
+    </w:p>
+    <w:p>
+      <w:proofErr w:type="spellStart"/>
+      <w:r>
+        <w:t xml:space="preserve">Use </w:t>
+      </w:r>
+      <w:proofErr w:type="gramStart"/>
+      <w:r>
+        <w:rPr>
+          <w:b/>
+          <w:bCs/>
+        </w:rPr>
+        <w:t>r</w:t>
+      </w:r>
+      <w:proofErr w:type="spellEnd"/>
+      <w:r>
+        <w:rPr>
+          <w:b/>
+          <w:bCs/>
+        </w:rPr>
+        <w:t>.ScreenPercentage</w:t>
+      </w:r>
+      <w:proofErr w:type="gramEnd"/>
+      <w:r>
+        <w:rPr>
+          <w:b/>
+          <w:bCs/>
+        </w:rPr>
+        <w:t xml:space="preserve"> 50</w:t>
+      </w:r>
+      <w:r>
+        <w:t xml:space="preserve"> (suggested range [50, 100</w:t>
+      </w:r>
+      <w:proofErr w:type="gramStart"/>
+      <w:r>
+        <w:t>])  to</w:t>
+      </w:r>
+      <w:proofErr w:type="gramEnd"/>
+      <w:r>
+        <w:t xml:space="preserve"> visualize SGSR (command usually only available when executing on mobile)</w:t>
+      </w:r>
+    </w:p>
+    <w:p>
+      <w:r>
+        <w:t xml:space="preserve">If you use Editor’s </w:t>
+      </w:r>
+      <w:r>
+        <w:t>Platform Preview</w:t>
+      </w:r>
+      <w:r>
+        <w:t>, use Project Settings to set Screen</w:t>
+      </w:r>
+      <w:r>
+        <w:t xml:space="preserve"> </w:t>
+      </w:r>
+      <w:r>
+        <w:t>Percentage manually</w:t>
+      </w:r>
+    </w:p>
+    <w:p>
+      <w:r>
+        <w:drawing>
+          <wp:inline distT="0" distB="0" distL="0" distR="0" wp14:anchorId="24796A86" wp14:editId="361922C3">
+            <wp:extent cx="5331749" cy="2956956"/>
+            <wp:effectExtent l="0" t="0" r="2540" b="0"/>
+            <wp:docPr id="1695754791" name="Picture 1" descr="A screenshot of a computer&#10;&#10;AI-generated content may be incorrect."/>
+            <wp:cNvGraphicFramePr>
+              <a:graphicFrameLocks xmlns:a="http://schemas.openxmlformats.org/drawingml/2006/main" noChangeAspect="1"/>
+            </wp:cNvGraphicFramePr>
+            <a:graphic xmlns:a="http://schemas.openxmlformats.org/drawingml/2006/main">
+              <a:graphicData uri="http://schemas.openxmlformats.org/drawingml/2006/picture">
+                <pic:pic xmlns:pic="http://schemas.openxmlformats.org/drawingml/2006/picture">
+                  <pic:nvPicPr>
+                    <pic:cNvPr id="1695754791" name="Picture 1" descr="A screenshot of a computer&#10;&#10;AI-generated content may be incorrect."/>
+                    <pic:cNvPicPr/>
+                  </pic:nvPicPr>
+                  <pic:blipFill>
+                    <a:blip r:embed="rId5"/>
+                    <a:stretch>
+                      <a:fillRect/>
+                    </a:stretch>
+                  </pic:blipFill>
+                  <pic:spPr>
+                    <a:xfrm>
+                      <a:off x="0" y="0"/>
+                      <a:ext cx="5353214" cy="2968861"/>
+                    </a:xfrm>
+                    <a:prstGeom prst="rect">
+                      <a:avLst/>
+                    </a:prstGeom>
+                  </pic:spPr>
+                </pic:pic>
+              </a:graphicData>
+            </a:graphic>
+          </wp:inline>
+        </w:drawing>
       </w:r>
     </w:p>
     <w:p>
@@ -172,15 +295,32 @@
         <w:t xml:space="preserve">This SGSR UE plugin </w:t>
       </w:r>
       <w:r>
-        <w:t xml:space="preserve">is optimized to run using half values. If possible, comment the indicated lines below at </w:t>
+        <w:t xml:space="preserve">is optimized to run using half values. If possible, </w:t>
+      </w:r>
+      <w:proofErr w:type="gramStart"/>
+      <w:r>
+        <w:t>comment</w:t>
+      </w:r>
+      <w:proofErr w:type="gramEnd"/>
+      <w:r>
+        <w:t xml:space="preserve"> the indicated lines below at </w:t>
       </w:r>
       <w:r>
         <w:rPr>
           <w:i/>
           <w:iCs/>
         </w:rPr>
-        <w:t>Engine/Shaders/Public/Platform.ush</w:t>
-      </w:r>
+        <w:t>Engine/Shaders/Public/</w:t>
+      </w:r>
+      <w:proofErr w:type="spellStart"/>
+      <w:r>
+        <w:rPr>
+          <w:i/>
+          <w:iCs/>
+        </w:rPr>
+        <w:t>Platform.ush</w:t>
+      </w:r>
+      <w:proofErr w:type="spellEnd"/>
       <w:r>
         <w:t xml:space="preserve"> to enable half precision on both </w:t>
       </w:r>
@@ -199,6 +339,7 @@
         <w:rPr>
           <w:noProof/>
         </w:rPr>
+        <w:lastRenderedPageBreak/>
         <w:drawing>
           <wp:inline distT="0" distB="0" distL="0" distR="0" wp14:anchorId="53F1E5C7" wp14:editId="51667508">
             <wp:extent cx="3581081" cy="1828800"/>
@@ -215,7 +356,7 @@
                     <pic:cNvPicPr/>
                   </pic:nvPicPr>
                   <pic:blipFill>
-                    <a:blip r:embed="rId5"/>
+                    <a:blip r:embed="rId6"/>
                     <a:stretch>
                       <a:fillRect/>
                     </a:stretch>
@@ -247,7 +388,7 @@
 </file>
 
 <file path=word/numbering.xml><?xml version="1.0" encoding="utf-8"?>
-<w:numbering xmlns:wpc="http://schemas.microsoft.com/office/word/2010/wordprocessingCanvas" xmlns:cx="http://schemas.microsoft.com/office/drawing/2014/chartex" xmlns:cx1="http://schemas.microsoft.com/office/drawing/2015/9/8/chartex" xmlns:cx2="http://schemas.microsoft.com/office/drawing/2015/10/21/chartex" xmlns:cx3="http://schemas.microsoft.com/office/drawing/2016/5/9/chartex" xmlns:cx4="http://schemas.microsoft.com/office/drawing/2016/5/10/chartex" xmlns:cx5="http://schemas.microsoft.com/office/drawing/2016/5/11/chartex" xmlns:cx6="http://schemas.microsoft.com/office/drawing/2016/5/12/chartex" xmlns:cx7="http://schemas.microsoft.com/office/drawing/2016/5/13/chartex" xmlns:cx8="http://schemas.microsoft.com/office/drawing/2016/5/14/chartex" xmlns:mc="http://schemas.openxmlformats.org/markup-compatibility/2006" xmlns:aink="http://schemas.microsoft.com/office/drawing/2016/ink" xmlns:am3d="http://schemas.microsoft.com/office/drawing/2017/model3d" xmlns:o="urn:schemas-microsoft-com:office:office" xmlns:oel="http://schemas.microsoft.com/office/2019/extlst" xmlns:r="http://schemas.openxmlformats.org/officeDocument/2006/relationships" xmlns:m="http://schemas.openxmlformats.org/officeDocument/2006/math" xmlns:v="urn:schemas-microsoft-com:vml" xmlns:wp14="http://schemas.microsoft.com/office/word/2010/wordprocessingDrawing" xmlns:wp="http://schemas.openxmlformats.org/drawingml/2006/wordprocessingDrawing" xmlns:w10="urn:schemas-microsoft-com:office:word" xmlns:w="http://schemas.openxmlformats.org/wordprocessingml/2006/main" xmlns:w14="http://schemas.microsoft.com/office/word/2010/wordml" xmlns:w15="http://schemas.microsoft.com/office/word/2012/wordml" xmlns:w16cex="http://schemas.microsoft.com/office/word/2018/wordml/cex" xmlns:w16cid="http://schemas.microsoft.com/office/word/2016/wordml/cid" xmlns:w16="http://schemas.microsoft.com/office/word/2018/wordml" xmlns:w16sdtdh="http://schemas.microsoft.com/office/word/2020/wordml/sdtdatahash" xmlns:w16se="http://schemas.microsoft.com/office/word/2015/wordml/symex" xmlns:wpg="http://schemas.microsoft.com/office/word/2010/wordprocessingGroup" xmlns:wpi="http://schemas.microsoft.com/office/word/2010/wordprocessingInk" xmlns:wne="http://schemas.microsoft.com/office/word/2006/wordml" xmlns:wps="http://schemas.microsoft.com/office/word/2010/wordprocessingShape" mc:Ignorable="w14 w15 w16se w16cid w16 w16cex w16sdtdh wp14">
+<w:numbering xmlns:wpc="http://schemas.microsoft.com/office/word/2010/wordprocessingCanvas" xmlns:cx="http://schemas.microsoft.com/office/drawing/2014/chartex" xmlns:cx1="http://schemas.microsoft.com/office/drawing/2015/9/8/chartex" xmlns:cx2="http://schemas.microsoft.com/office/drawing/2015/10/21/chartex" xmlns:cx3="http://schemas.microsoft.com/office/drawing/2016/5/9/chartex" xmlns:cx4="http://schemas.microsoft.com/office/drawing/2016/5/10/chartex" xmlns:cx5="http://schemas.microsoft.com/office/drawing/2016/5/11/chartex" xmlns:cx6="http://schemas.microsoft.com/office/drawing/2016/5/12/chartex" xmlns:cx7="http://schemas.microsoft.com/office/drawing/2016/5/13/chartex" xmlns:cx8="http://schemas.microsoft.com/office/drawing/2016/5/14/chartex" xmlns:mc="http://schemas.openxmlformats.org/markup-compatibility/2006" xmlns:aink="http://schemas.microsoft.com/office/drawing/2016/ink" xmlns:am3d="http://schemas.microsoft.com/office/drawing/2017/model3d" xmlns:o="urn:schemas-microsoft-com:office:office" xmlns:oel="http://schemas.microsoft.com/office/2019/extlst" xmlns:r="http://schemas.openxmlformats.org/officeDocument/2006/relationships" xmlns:m="http://schemas.openxmlformats.org/officeDocument/2006/math" xmlns:v="urn:schemas-microsoft-com:vml" xmlns:wp14="http://schemas.microsoft.com/office/word/2010/wordprocessingDrawing" xmlns:wp="http://schemas.openxmlformats.org/drawingml/2006/wordprocessingDrawing" xmlns:w10="urn:schemas-microsoft-com:office:word" xmlns:w="http://schemas.openxmlformats.org/wordprocessingml/2006/main" xmlns:w14="http://schemas.microsoft.com/office/word/2010/wordml" xmlns:w15="http://schemas.microsoft.com/office/word/2012/wordml" xmlns:w16cex="http://schemas.microsoft.com/office/word/2018/wordml/cex" xmlns:w16cid="http://schemas.microsoft.com/office/word/2016/wordml/cid" xmlns:w16="http://schemas.microsoft.com/office/word/2018/wordml" xmlns:w16du="http://schemas.microsoft.com/office/word/2023/wordml/word16du" xmlns:w16sdtdh="http://schemas.microsoft.com/office/word/2020/wordml/sdtdatahash" xmlns:w16sdtfl="http://schemas.microsoft.com/office/word/2024/wordml/sdtformatlock" xmlns:w16se="http://schemas.microsoft.com/office/word/2015/wordml/symex" xmlns:wpg="http://schemas.microsoft.com/office/word/2010/wordprocessingGroup" xmlns:wpi="http://schemas.microsoft.com/office/word/2010/wordprocessingInk" xmlns:wne="http://schemas.microsoft.com/office/word/2006/wordml" xmlns:wps="http://schemas.microsoft.com/office/word/2010/wordprocessingShape" mc:Ignorable="w14 w15 w16se w16cid w16 w16cex w16sdtdh w16sdtfl w16du wp14">
   <w:abstractNum w:abstractNumId="0" w15:restartNumberingAfterBreak="0">
     <w:nsid w:val="3C0137EB"/>
     <w:multiLevelType w:val="hybridMultilevel"/>
@@ -546,7 +687,7 @@
 </file>
 
 <file path=word/styles.xml><?xml version="1.0" encoding="utf-8"?>
-<w:styles xmlns:mc="http://schemas.openxmlformats.org/markup-compatibility/2006" xmlns:r="http://schemas.openxmlformats.org/officeDocument/2006/relationships" xmlns:w="http://schemas.openxmlformats.org/wordprocessingml/2006/main" xmlns:w14="http://schemas.microsoft.com/office/word/2010/wordml" xmlns:w15="http://schemas.microsoft.com/office/word/2012/wordml" xmlns:w16cex="http://schemas.microsoft.com/office/word/2018/wordml/cex" xmlns:w16cid="http://schemas.microsoft.com/office/word/2016/wordml/cid" xmlns:w16="http://schemas.microsoft.com/office/word/2018/wordml" xmlns:w16sdtdh="http://schemas.microsoft.com/office/word/2020/wordml/sdtdatahash" xmlns:w16se="http://schemas.microsoft.com/office/word/2015/wordml/symex" mc:Ignorable="w14 w15 w16se w16cid w16 w16cex w16sdtdh">
+<w:styles xmlns:mc="http://schemas.openxmlformats.org/markup-compatibility/2006" xmlns:r="http://schemas.openxmlformats.org/officeDocument/2006/relationships" xmlns:w="http://schemas.openxmlformats.org/wordprocessingml/2006/main" xmlns:w14="http://schemas.microsoft.com/office/word/2010/wordml" xmlns:w15="http://schemas.microsoft.com/office/word/2012/wordml" xmlns:w16cex="http://schemas.microsoft.com/office/word/2018/wordml/cex" xmlns:w16cid="http://schemas.microsoft.com/office/word/2016/wordml/cid" xmlns:w16="http://schemas.microsoft.com/office/word/2018/wordml" xmlns:w16du="http://schemas.microsoft.com/office/word/2023/wordml/word16du" xmlns:w16sdtdh="http://schemas.microsoft.com/office/word/2020/wordml/sdtdatahash" xmlns:w16sdtfl="http://schemas.microsoft.com/office/word/2024/wordml/sdtformatlock" xmlns:w16se="http://schemas.microsoft.com/office/word/2015/wordml/symex" mc:Ignorable="w14 w15 w16se w16cid w16 w16cex w16sdtdh w16sdtfl w16du">
   <w:docDefaults>
     <w:rPrDefault>
       <w:rPr>
@@ -1312,4 +1453,10 @@
     </a:ext>
   </a:extLst>
 </a:theme>
+</file>
+
+<file path=docMetadata/LabelInfo.xml><?xml version="1.0" encoding="utf-8"?>
+<clbl:labelList xmlns:clbl="http://schemas.microsoft.com/office/2020/mipLabelMetadata">
+  <clbl:label id="{08f6f869-1ed0-46b3-a227-1d3e52347e28}" enabled="1" method="Standard" siteId="{98e9ba89-e1a1-4e38-9007-8bdabc25de1d}" contentBits="0" removed="0"/>
+</clbl:labelList>
 </file>
</xml_diff>